<commit_message>
automate colony, final interim report, atp synthase sim updates
</commit_message>
<xml_diff>
--- a/miscellaneous/proposals/20200820_final_report_1.docx
+++ b/miscellaneous/proposals/20200820_final_report_1.docx
@@ -224,6 +224,13 @@
         </w:rPr>
         <w:t>Describe findings concisely with brief description of methodology when necessary</w:t>
       </w:r>
+      <w:r>
+        <w:rPr>
+          <w:b/>
+          <w:bCs/>
+        </w:rPr>
+        <w:t xml:space="preserve"> (RESULTS)</w:t>
+      </w:r>
     </w:p>
     <w:p>
       <w:pPr>
@@ -243,6 +250,13 @@
           <w:bCs/>
         </w:rPr>
         <w:t>Discussion of results</w:t>
+      </w:r>
+      <w:r>
+        <w:rPr>
+          <w:b/>
+          <w:bCs/>
+        </w:rPr>
+        <w:t xml:space="preserve"> (DISCUSSION)</w:t>
       </w:r>
     </w:p>
     <w:p>
@@ -1194,6 +1208,7 @@
   <w:style w:type="character" w:default="1" w:styleId="DefaultParagraphFont">
     <w:name w:val="Default Paragraph Font"/>
     <w:uiPriority w:val="1"/>
+    <w:semiHidden/>
     <w:unhideWhenUsed/>
   </w:style>
   <w:style w:type="table" w:default="1" w:styleId="TableNormal">

</xml_diff>